<commit_message>
♻️ More resume hacking
</commit_message>
<xml_diff>
--- a/static/cv/Peter_Boling_Resume_2022.10.21.docx
+++ b/static/cv/Peter_Boling_Resume_2022.10.21.docx
@@ -594,7 +594,7 @@
         <w:rPr>
           <w:rtl w:val="0"/>
         </w:rPr>
-        <w:t xml:space="preserve">Legend: 🦖= Additional role as primary JIRA admin (5x), 🪜= Received internal promotion (6x)</w:t>
+        <w:t xml:space="preserve">Legend: 🦖= Additional role as primary JIRA admin (5x), 🪜= Received internal promotion (7x)</w:t>
       </w:r>
     </w:p>
     <w:p>
@@ -3918,7 +3918,7 @@
         <w:rPr>
           <w:rtl w:val="0"/>
         </w:rPr>
-        <w:t xml:space="preserve">Principal Software Engineer</w:t>
+        <w:t xml:space="preserve">Staff Software Engineer</w:t>
       </w:r>
       <w:r>
         <w:rPr>
@@ -4613,12 +4613,18 @@
       <w:bookmarkEnd w:id="16"/>
       <w:r>
         <w:rPr>
+          <w:rtl w:val="0"/>
+        </w:rPr>
+        <w:t xml:space="preserve">Staff</w:t>
+      </w:r>
+      <w:r>
+        <w:rPr>
           <w:color w:val="274e13"/>
           <w:sz w:val="24"/>
           <w:szCs w:val="24"/>
           <w:rtl w:val="0"/>
         </w:rPr>
-        <w:t xml:space="preserve">Principal Software Engineer ⦚ </w:t>
+        <w:t xml:space="preserve"> Software Engineer ⦚ </w:t>
       </w:r>
       <w:hyperlink r:id="rId58">
         <w:r>
@@ -6160,7 +6166,13 @@
           <w:szCs w:val="24"/>
           <w:rtl w:val="0"/>
         </w:rPr>
-        <w:t xml:space="preserve"> ⦚ Sep 2008 - Aug 2014</w:t>
+        <w:t xml:space="preserve"> ⦚ Sep 2008 - Aug 2014, </w:t>
+      </w:r>
+      <w:r>
+        <w:rPr>
+          <w:rtl w:val="0"/>
+        </w:rPr>
+        <w:t xml:space="preserve">🪜</w:t>
       </w:r>
       <w:r>
         <w:pict>
@@ -6239,12 +6251,18 @@
       </w:pPr>
       <w:r>
         <w:rPr>
-          <w:rFonts w:ascii="Calibri" w:cs="Calibri" w:eastAsia="Calibri" w:hAnsi="Calibri"/>
-          <w:sz w:val="22"/>
-          <w:szCs w:val="22"/>
-          <w:rtl w:val="0"/>
-        </w:rPr>
-        <w:t xml:space="preserve">Mentored junior developers, and reviewed code</w:t>
+          <w:rtl w:val="0"/>
+        </w:rPr>
+        <w:t xml:space="preserve">Promoted to Team Lead; m</w:t>
+      </w:r>
+      <w:r>
+        <w:rPr>
+          <w:rFonts w:ascii="Calibri" w:cs="Calibri" w:eastAsia="Calibri" w:hAnsi="Calibri"/>
+          <w:sz w:val="22"/>
+          <w:szCs w:val="22"/>
+          <w:rtl w:val="0"/>
+        </w:rPr>
+        <w:t xml:space="preserve">entored junior developers, and reviewed code</w:t>
       </w:r>
     </w:p>
     <w:p>
@@ -8230,22 +8248,37 @@
           <w:szCs w:val="22"/>
           <w:rtl w:val="0"/>
         </w:rPr>
-        <w:t xml:space="preserve"> website</w:t>
-      </w:r>
-      <w:r>
-        <w:rPr>
-          <w:rtl w:val="0"/>
-        </w:rPr>
-        <w:t xml:space="preserve"> -</w:t>
-      </w:r>
-      <w:r>
-        <w:rPr>
-          <w:rFonts w:ascii="Calibri" w:cs="Calibri" w:eastAsia="Calibri" w:hAnsi="Calibri"/>
-          <w:sz w:val="22"/>
-          <w:szCs w:val="22"/>
-          <w:rtl w:val="0"/>
-        </w:rPr>
-        <w:t xml:space="preserve"> automatically publishes all official legislative documents</w:t>
+        <w:t xml:space="preserve"> </w:t>
+      </w:r>
+      <w:r>
+        <w:rPr>
+          <w:rtl w:val="0"/>
+        </w:rPr>
+        <w:t xml:space="preserve">and </w:t>
+      </w:r>
+      <w:hyperlink r:id="rId78">
+        <w:r>
+          <w:rPr>
+            <w:color w:val="1155cc"/>
+            <w:rtl w:val="0"/>
+          </w:rPr>
+          <w:t xml:space="preserve">Administrative Code</w:t>
+        </w:r>
+      </w:hyperlink>
+      <w:r>
+        <w:rPr>
+          <w:rtl w:val="0"/>
+        </w:rPr>
+        <w:t xml:space="preserve"> site -</w:t>
+      </w:r>
+      <w:r>
+        <w:rPr>
+          <w:rFonts w:ascii="Calibri" w:cs="Calibri" w:eastAsia="Calibri" w:hAnsi="Calibri"/>
+          <w:sz w:val="22"/>
+          <w:szCs w:val="22"/>
+          <w:rtl w:val="0"/>
+        </w:rPr>
+        <w:t xml:space="preserve"> official documents auto-published</w:t>
       </w:r>
       <w:r>
         <w:rPr>
@@ -8435,7 +8468,7 @@
         </w:rPr>
         <w:t xml:space="preserve">World’s first enterprise Rails app on Windows Server 2k3 &amp; IIS6 (2006, </w:t>
       </w:r>
-      <w:hyperlink r:id="rId78">
+      <w:hyperlink r:id="rId79">
         <w:r>
           <w:rPr>
             <w:color w:val="1155cc"/>
@@ -8450,7 +8483,7 @@
         </w:rPr>
         <w:t xml:space="preserve">, </w:t>
       </w:r>
-      <w:hyperlink r:id="rId79">
+      <w:hyperlink r:id="rId80">
         <w:r>
           <w:rPr>
             <w:color w:val="1155cc"/>
@@ -8565,7 +8598,7 @@
         </w:rPr>
         <w:t xml:space="preserve">Software Engineer ⦚ </w:t>
       </w:r>
-      <w:hyperlink r:id="rId80">
+      <w:hyperlink r:id="rId81">
         <w:r>
           <w:rPr>
             <w:color w:val="1155cc"/>
@@ -8658,7 +8691,7 @@
         </w:rPr>
         <w:t xml:space="preserve">Software Engineer ⦚ </w:t>
       </w:r>
-      <w:hyperlink r:id="rId81">
+      <w:hyperlink r:id="rId82">
         <w:r>
           <w:rPr>
             <w:color w:val="1155cc"/>
@@ -8757,7 +8790,7 @@
         </w:rPr>
         <w:t xml:space="preserve">: </w:t>
       </w:r>
-      <w:hyperlink r:id="rId82">
+      <w:hyperlink r:id="rId83">
         <w:r>
           <w:rPr>
             <w:color w:val="1155cc"/>
@@ -9110,7 +9143,7 @@
         </w:rPr>
         <w:t xml:space="preserve">egistered Liberian NGO </w:t>
       </w:r>
-      <w:hyperlink r:id="rId83">
+      <w:hyperlink r:id="rId84">
         <w:r>
           <w:rPr>
             <w:rFonts w:ascii="Calibri" w:cs="Calibri" w:eastAsia="Calibri" w:hAnsi="Calibri"/>
@@ -9228,7 +9261,7 @@
         </w:rPr>
         <w:t xml:space="preserve"> </w:t>
       </w:r>
-      <w:hyperlink r:id="rId84">
+      <w:hyperlink r:id="rId85">
         <w:r>
           <w:rPr>
             <w:color w:val="1155cc"/>
@@ -9304,7 +9337,7 @@
         </w:rPr>
         <w:t xml:space="preserve">. </w:t>
       </w:r>
-      <w:hyperlink r:id="rId85">
+      <w:hyperlink r:id="rId86">
         <w:r>
           <w:rPr>
             <w:color w:val="1155cc"/>

</xml_diff>